<commit_message>
updating sort and filter file
</commit_message>
<xml_diff>
--- a/Excel Theory/Sort and Filter.docx
+++ b/Excel Theory/Sort and Filter.docx
@@ -1360,7 +1360,7 @@
       </w:pPr>
       <w:r>
         <w:pict w14:anchorId="2C70D499">
-          <v:rect id="_x0000_i1026" style="width:0;height:1.5pt" o:hralign="center" o:hrstd="t" o:hr="t" fillcolor="#a0a0a0" stroked="f"/>
+          <v:rect id="_x0000_i1025" style="width:0;height:1.5pt" o:hralign="center" o:hrstd="t" o:hr="t" fillcolor="#a0a0a0" stroked="f"/>
         </w:pict>
       </w:r>
     </w:p>
@@ -2446,23 +2446,7 @@
           <w:rFonts w:ascii="Times New Roman" w:eastAsia="Times New Roman" w:hAnsi="Times New Roman" w:cs="Times New Roman"/>
           <w:color w:val="1B1C1D"/>
         </w:rPr>
-        <w:t xml:space="preserve">If you have manually </w:t>
-      </w:r>
-      <w:proofErr w:type="spellStart"/>
-      <w:r>
-        <w:rPr>
-          <w:rFonts w:ascii="Times New Roman" w:eastAsia="Times New Roman" w:hAnsi="Times New Roman" w:cs="Times New Roman"/>
-          <w:color w:val="1B1C1D"/>
-        </w:rPr>
-        <w:t>colored</w:t>
-      </w:r>
-      <w:proofErr w:type="spellEnd"/>
-      <w:r>
-        <w:rPr>
-          <w:rFonts w:ascii="Times New Roman" w:eastAsia="Times New Roman" w:hAnsi="Times New Roman" w:cs="Times New Roman"/>
-          <w:color w:val="1B1C1D"/>
-        </w:rPr>
-        <w:t xml:space="preserve"> cells or used conditional formatting, you can filter by it.</w:t>
+        <w:t>If you have manually colored cells or used conditional formatting, you can filter by it.</w:t>
       </w:r>
     </w:p>
     <w:p>
@@ -2755,6 +2739,1198 @@
         </w:rPr>
         <w:t xml:space="preserve"> group.</w:t>
       </w:r>
+    </w:p>
+    <w:p>
+      <w:pPr>
+        <w:pBdr>
+          <w:top w:val="nil"/>
+          <w:left w:val="nil"/>
+          <w:bottom w:val="nil"/>
+          <w:right w:val="nil"/>
+          <w:between w:val="nil"/>
+        </w:pBdr>
+        <w:spacing w:after="120" w:line="275" w:lineRule="auto"/>
+        <w:ind w:left="465"/>
+        <w:rPr>
+          <w:rFonts w:ascii="Times New Roman" w:eastAsia="Times New Roman" w:hAnsi="Times New Roman" w:cs="Times New Roman"/>
+          <w:b/>
+          <w:color w:val="1B1C1D"/>
+        </w:rPr>
+      </w:pPr>
+    </w:p>
+    <w:p>
+      <w:pPr>
+        <w:pBdr>
+          <w:top w:val="nil"/>
+          <w:left w:val="nil"/>
+          <w:bottom w:val="nil"/>
+          <w:right w:val="nil"/>
+          <w:between w:val="nil"/>
+        </w:pBdr>
+        <w:spacing w:after="120" w:line="275" w:lineRule="auto"/>
+        <w:ind w:left="465"/>
+        <w:rPr>
+          <w:rFonts w:ascii="Times New Roman" w:eastAsia="Times New Roman" w:hAnsi="Times New Roman" w:cs="Times New Roman"/>
+          <w:b/>
+          <w:color w:val="1B1C1D"/>
+        </w:rPr>
+      </w:pPr>
+    </w:p>
+    <w:p>
+      <w:pPr>
+        <w:pBdr>
+          <w:top w:val="nil"/>
+          <w:left w:val="nil"/>
+          <w:bottom w:val="nil"/>
+          <w:right w:val="nil"/>
+          <w:between w:val="nil"/>
+        </w:pBdr>
+        <w:spacing w:after="120" w:line="275" w:lineRule="auto"/>
+        <w:ind w:left="465"/>
+        <w:rPr>
+          <w:rFonts w:ascii="Times New Roman" w:eastAsia="Times New Roman" w:hAnsi="Times New Roman" w:cs="Times New Roman"/>
+          <w:b/>
+          <w:color w:val="1B1C1D"/>
+        </w:rPr>
+      </w:pPr>
+    </w:p>
+    <w:p>
+      <w:pPr>
+        <w:pBdr>
+          <w:top w:val="nil"/>
+          <w:left w:val="nil"/>
+          <w:bottom w:val="nil"/>
+          <w:right w:val="nil"/>
+          <w:between w:val="nil"/>
+        </w:pBdr>
+        <w:spacing w:after="120" w:line="275" w:lineRule="auto"/>
+        <w:rPr>
+          <w:rFonts w:ascii="Times New Roman" w:hAnsi="Times New Roman" w:cs="Times New Roman"/>
+          <w:b/>
+          <w:bCs/>
+          <w:sz w:val="28"/>
+          <w:szCs w:val="28"/>
+        </w:rPr>
+      </w:pPr>
+      <w:r>
+        <w:rPr>
+          <w:rFonts w:ascii="Times New Roman" w:hAnsi="Times New Roman" w:cs="Times New Roman"/>
+          <w:b/>
+          <w:bCs/>
+          <w:sz w:val="28"/>
+          <w:szCs w:val="28"/>
+        </w:rPr>
+        <w:lastRenderedPageBreak/>
+        <w:t xml:space="preserve"> Conditional Formatting: Making Data Stand Out</w:t>
+      </w:r>
+    </w:p>
+    <w:p>
+      <w:pPr>
+        <w:pBdr>
+          <w:top w:val="nil"/>
+          <w:left w:val="nil"/>
+          <w:bottom w:val="nil"/>
+          <w:right w:val="nil"/>
+          <w:between w:val="nil"/>
+        </w:pBdr>
+        <w:spacing w:after="120" w:line="275" w:lineRule="auto"/>
+        <w:rPr>
+          <w:rFonts w:ascii="Times New Roman" w:hAnsi="Times New Roman" w:cs="Times New Roman"/>
+        </w:rPr>
+      </w:pPr>
+      <w:r>
+        <w:rPr>
+          <w:rFonts w:ascii="Times New Roman" w:hAnsi="Times New Roman" w:cs="Times New Roman"/>
+        </w:rPr>
+        <w:t>This tool automatically changes a cell's format (like its color) based on the data inside it. Think of it as automatic highlighting.</w:t>
+      </w:r>
+    </w:p>
+    <w:p>
+      <w:pPr>
+        <w:numPr>
+          <w:ilvl w:val="0"/>
+          <w:numId w:val="17"/>
+        </w:numPr>
+        <w:pBdr>
+          <w:top w:val="nil"/>
+          <w:left w:val="nil"/>
+          <w:bottom w:val="nil"/>
+          <w:right w:val="nil"/>
+          <w:between w:val="nil"/>
+        </w:pBdr>
+        <w:spacing w:after="120" w:line="275" w:lineRule="auto"/>
+        <w:ind w:left="0"/>
+        <w:rPr>
+          <w:rFonts w:ascii="Times New Roman" w:hAnsi="Times New Roman" w:cs="Times New Roman"/>
+        </w:rPr>
+      </w:pPr>
+      <w:r>
+        <w:rPr>
+          <w:rFonts w:ascii="Times New Roman" w:hAnsi="Times New Roman" w:cs="Times New Roman"/>
+          <w:b/>
+          <w:bCs/>
+        </w:rPr>
+        <w:t>Select the cells</w:t>
+      </w:r>
+      <w:r>
+        <w:rPr>
+          <w:rFonts w:ascii="Times New Roman" w:hAnsi="Times New Roman" w:cs="Times New Roman"/>
+        </w:rPr>
+        <w:t xml:space="preserve"> you want to format.</w:t>
+      </w:r>
+    </w:p>
+    <w:p>
+      <w:pPr>
+        <w:numPr>
+          <w:ilvl w:val="0"/>
+          <w:numId w:val="17"/>
+        </w:numPr>
+        <w:pBdr>
+          <w:top w:val="nil"/>
+          <w:left w:val="nil"/>
+          <w:bottom w:val="nil"/>
+          <w:right w:val="nil"/>
+          <w:between w:val="nil"/>
+        </w:pBdr>
+        <w:spacing w:after="120" w:line="275" w:lineRule="auto"/>
+        <w:ind w:left="0"/>
+        <w:rPr>
+          <w:rFonts w:ascii="Times New Roman" w:hAnsi="Times New Roman" w:cs="Times New Roman"/>
+        </w:rPr>
+      </w:pPr>
+      <w:r>
+        <w:rPr>
+          <w:rFonts w:ascii="Times New Roman" w:hAnsi="Times New Roman" w:cs="Times New Roman"/>
+        </w:rPr>
+        <w:t xml:space="preserve">Go to the </w:t>
+      </w:r>
+      <w:r>
+        <w:rPr>
+          <w:rFonts w:ascii="Times New Roman" w:hAnsi="Times New Roman" w:cs="Times New Roman"/>
+          <w:b/>
+          <w:bCs/>
+        </w:rPr>
+        <w:t>Home</w:t>
+      </w:r>
+      <w:r>
+        <w:rPr>
+          <w:rFonts w:ascii="Times New Roman" w:hAnsi="Times New Roman" w:cs="Times New Roman"/>
+        </w:rPr>
+        <w:t xml:space="preserve"> tab and click </w:t>
+      </w:r>
+      <w:r>
+        <w:rPr>
+          <w:rFonts w:ascii="Times New Roman" w:hAnsi="Times New Roman" w:cs="Times New Roman"/>
+          <w:b/>
+          <w:bCs/>
+        </w:rPr>
+        <w:t>Conditional Formatting</w:t>
+      </w:r>
+      <w:r>
+        <w:rPr>
+          <w:rFonts w:ascii="Times New Roman" w:hAnsi="Times New Roman" w:cs="Times New Roman"/>
+        </w:rPr>
+        <w:t>.</w:t>
+      </w:r>
+    </w:p>
+    <w:p>
+      <w:pPr>
+        <w:numPr>
+          <w:ilvl w:val="0"/>
+          <w:numId w:val="17"/>
+        </w:numPr>
+        <w:pBdr>
+          <w:top w:val="nil"/>
+          <w:left w:val="nil"/>
+          <w:bottom w:val="nil"/>
+          <w:right w:val="nil"/>
+          <w:between w:val="nil"/>
+        </w:pBdr>
+        <w:spacing w:after="120" w:line="275" w:lineRule="auto"/>
+        <w:ind w:left="0"/>
+        <w:rPr>
+          <w:rFonts w:ascii="Times New Roman" w:hAnsi="Times New Roman" w:cs="Times New Roman"/>
+        </w:rPr>
+      </w:pPr>
+      <w:r>
+        <w:rPr>
+          <w:rFonts w:ascii="Times New Roman" w:hAnsi="Times New Roman" w:cs="Times New Roman"/>
+        </w:rPr>
+        <w:t>Choose a rule. Here are some popular ones:</w:t>
+      </w:r>
+    </w:p>
+    <w:p>
+      <w:pPr>
+        <w:numPr>
+          <w:ilvl w:val="1"/>
+          <w:numId w:val="17"/>
+        </w:numPr>
+        <w:pBdr>
+          <w:top w:val="nil"/>
+          <w:left w:val="nil"/>
+          <w:bottom w:val="nil"/>
+          <w:right w:val="nil"/>
+          <w:between w:val="nil"/>
+        </w:pBdr>
+        <w:spacing w:after="120" w:line="275" w:lineRule="auto"/>
+        <w:ind w:left="0"/>
+        <w:rPr>
+          <w:rFonts w:ascii="Times New Roman" w:hAnsi="Times New Roman" w:cs="Times New Roman"/>
+        </w:rPr>
+      </w:pPr>
+      <w:r>
+        <w:rPr>
+          <w:rFonts w:ascii="Times New Roman" w:hAnsi="Times New Roman" w:cs="Times New Roman"/>
+          <w:b/>
+          <w:bCs/>
+        </w:rPr>
+        <w:t>Highlight Cells Rules:</w:t>
+      </w:r>
+      <w:r>
+        <w:rPr>
+          <w:rFonts w:ascii="Times New Roman" w:hAnsi="Times New Roman" w:cs="Times New Roman"/>
+        </w:rPr>
+        <w:t xml:space="preserve"> This is the most common. You can highlight cells that are </w:t>
+      </w:r>
+      <w:r>
+        <w:rPr>
+          <w:rFonts w:ascii="Times New Roman" w:hAnsi="Times New Roman" w:cs="Times New Roman"/>
+          <w:b/>
+          <w:bCs/>
+        </w:rPr>
+        <w:t>Greater Than...</w:t>
+      </w:r>
+      <w:r>
+        <w:rPr>
+          <w:rFonts w:ascii="Times New Roman" w:hAnsi="Times New Roman" w:cs="Times New Roman"/>
+        </w:rPr>
+        <w:t xml:space="preserve">, </w:t>
+      </w:r>
+      <w:r>
+        <w:rPr>
+          <w:rFonts w:ascii="Times New Roman" w:hAnsi="Times New Roman" w:cs="Times New Roman"/>
+          <w:b/>
+          <w:bCs/>
+        </w:rPr>
+        <w:t>Less Than...</w:t>
+      </w:r>
+      <w:r>
+        <w:rPr>
+          <w:rFonts w:ascii="Times New Roman" w:hAnsi="Times New Roman" w:cs="Times New Roman"/>
+        </w:rPr>
+        <w:t xml:space="preserve">, have </w:t>
+      </w:r>
+      <w:r>
+        <w:rPr>
+          <w:rFonts w:ascii="Times New Roman" w:hAnsi="Times New Roman" w:cs="Times New Roman"/>
+          <w:b/>
+          <w:bCs/>
+        </w:rPr>
+        <w:t>Text that Contains...</w:t>
+      </w:r>
+      <w:r>
+        <w:rPr>
+          <w:rFonts w:ascii="Times New Roman" w:hAnsi="Times New Roman" w:cs="Times New Roman"/>
+        </w:rPr>
+        <w:t xml:space="preserve"> a specific word (like "Urgent"), or have a certain </w:t>
+      </w:r>
+      <w:r>
+        <w:rPr>
+          <w:rFonts w:ascii="Times New Roman" w:hAnsi="Times New Roman" w:cs="Times New Roman"/>
+          <w:b/>
+          <w:bCs/>
+        </w:rPr>
+        <w:t>Date Occurring...</w:t>
+      </w:r>
+      <w:r>
+        <w:rPr>
+          <w:rFonts w:ascii="Times New Roman" w:hAnsi="Times New Roman" w:cs="Times New Roman"/>
+        </w:rPr>
+        <w:t>.</w:t>
+      </w:r>
+    </w:p>
+    <w:p>
+      <w:pPr>
+        <w:numPr>
+          <w:ilvl w:val="1"/>
+          <w:numId w:val="17"/>
+        </w:numPr>
+        <w:pBdr>
+          <w:top w:val="nil"/>
+          <w:left w:val="nil"/>
+          <w:bottom w:val="nil"/>
+          <w:right w:val="nil"/>
+          <w:between w:val="nil"/>
+        </w:pBdr>
+        <w:spacing w:after="120" w:line="275" w:lineRule="auto"/>
+        <w:ind w:left="0"/>
+        <w:rPr>
+          <w:rFonts w:ascii="Times New Roman" w:hAnsi="Times New Roman" w:cs="Times New Roman"/>
+        </w:rPr>
+      </w:pPr>
+      <w:r>
+        <w:rPr>
+          <w:rFonts w:ascii="Times New Roman" w:hAnsi="Times New Roman" w:cs="Times New Roman"/>
+          <w:b/>
+          <w:bCs/>
+        </w:rPr>
+        <w:t>Top/Bottom Rules:</w:t>
+      </w:r>
+      <w:r>
+        <w:rPr>
+          <w:rFonts w:ascii="Times New Roman" w:hAnsi="Times New Roman" w:cs="Times New Roman"/>
+        </w:rPr>
+        <w:t xml:space="preserve"> Automatically find the </w:t>
+      </w:r>
+      <w:r>
+        <w:rPr>
+          <w:rFonts w:ascii="Times New Roman" w:hAnsi="Times New Roman" w:cs="Times New Roman"/>
+          <w:b/>
+          <w:bCs/>
+        </w:rPr>
+        <w:t>Top 10 Items</w:t>
+      </w:r>
+      <w:r>
+        <w:rPr>
+          <w:rFonts w:ascii="Times New Roman" w:hAnsi="Times New Roman" w:cs="Times New Roman"/>
+        </w:rPr>
+        <w:t xml:space="preserve">, </w:t>
+      </w:r>
+      <w:r>
+        <w:rPr>
+          <w:rFonts w:ascii="Times New Roman" w:hAnsi="Times New Roman" w:cs="Times New Roman"/>
+          <w:b/>
+          <w:bCs/>
+        </w:rPr>
+        <w:t>Bottom 10%</w:t>
+      </w:r>
+      <w:r>
+        <w:rPr>
+          <w:rFonts w:ascii="Times New Roman" w:hAnsi="Times New Roman" w:cs="Times New Roman"/>
+        </w:rPr>
+        <w:t>, etc. This is great for sales reports.</w:t>
+      </w:r>
+    </w:p>
+    <w:p>
+      <w:pPr>
+        <w:numPr>
+          <w:ilvl w:val="1"/>
+          <w:numId w:val="17"/>
+        </w:numPr>
+        <w:pBdr>
+          <w:top w:val="nil"/>
+          <w:left w:val="nil"/>
+          <w:bottom w:val="nil"/>
+          <w:right w:val="nil"/>
+          <w:between w:val="nil"/>
+        </w:pBdr>
+        <w:spacing w:after="120" w:line="275" w:lineRule="auto"/>
+        <w:ind w:left="0"/>
+        <w:rPr>
+          <w:rFonts w:ascii="Times New Roman" w:hAnsi="Times New Roman" w:cs="Times New Roman"/>
+        </w:rPr>
+      </w:pPr>
+      <w:r>
+        <w:rPr>
+          <w:rFonts w:ascii="Times New Roman" w:hAnsi="Times New Roman" w:cs="Times New Roman"/>
+          <w:b/>
+          <w:bCs/>
+        </w:rPr>
+        <w:t>Data Bars:</w:t>
+      </w:r>
+      <w:r>
+        <w:rPr>
+          <w:rFonts w:ascii="Times New Roman" w:hAnsi="Times New Roman" w:cs="Times New Roman"/>
+        </w:rPr>
+        <w:t xml:space="preserve"> This adds a small colored bar inside the cell, making it easy to see which numbers are bigger or smaller at a glance.</w:t>
+      </w:r>
+    </w:p>
+    <w:p>
+      <w:pPr>
+        <w:pBdr>
+          <w:top w:val="nil"/>
+          <w:left w:val="nil"/>
+          <w:bottom w:val="nil"/>
+          <w:right w:val="nil"/>
+          <w:between w:val="nil"/>
+        </w:pBdr>
+        <w:spacing w:after="120" w:line="275" w:lineRule="auto"/>
+        <w:rPr>
+          <w:rFonts w:ascii="Times New Roman" w:hAnsi="Times New Roman" w:cs="Times New Roman"/>
+          <w:b/>
+          <w:bCs/>
+        </w:rPr>
+      </w:pPr>
+      <w:r>
+        <w:rPr>
+          <w:rFonts w:ascii="Times New Roman" w:hAnsi="Times New Roman" w:cs="Times New Roman"/>
+          <w:b/>
+          <w:bCs/>
+        </w:rPr>
+        <w:t>How to Remove Conditional Formatting</w:t>
+      </w:r>
+    </w:p>
+    <w:p>
+      <w:pPr>
+        <w:numPr>
+          <w:ilvl w:val="0"/>
+          <w:numId w:val="18"/>
+        </w:numPr>
+        <w:pBdr>
+          <w:top w:val="nil"/>
+          <w:left w:val="nil"/>
+          <w:bottom w:val="nil"/>
+          <w:right w:val="nil"/>
+          <w:between w:val="nil"/>
+        </w:pBdr>
+        <w:spacing w:after="120" w:line="275" w:lineRule="auto"/>
+        <w:ind w:left="0"/>
+        <w:rPr>
+          <w:rFonts w:ascii="Times New Roman" w:hAnsi="Times New Roman" w:cs="Times New Roman"/>
+        </w:rPr>
+      </w:pPr>
+      <w:r>
+        <w:rPr>
+          <w:rFonts w:ascii="Times New Roman" w:hAnsi="Times New Roman" w:cs="Times New Roman"/>
+        </w:rPr>
+        <w:t>Select the cells.</w:t>
+      </w:r>
+    </w:p>
+    <w:p>
+      <w:pPr>
+        <w:numPr>
+          <w:ilvl w:val="0"/>
+          <w:numId w:val="18"/>
+        </w:numPr>
+        <w:pBdr>
+          <w:top w:val="nil"/>
+          <w:left w:val="nil"/>
+          <w:bottom w:val="nil"/>
+          <w:right w:val="nil"/>
+          <w:between w:val="nil"/>
+        </w:pBdr>
+        <w:spacing w:after="120" w:line="275" w:lineRule="auto"/>
+        <w:ind w:left="0"/>
+        <w:rPr>
+          <w:rFonts w:ascii="Times New Roman" w:hAnsi="Times New Roman" w:cs="Times New Roman"/>
+        </w:rPr>
+      </w:pPr>
+      <w:r>
+        <w:rPr>
+          <w:rFonts w:ascii="Times New Roman" w:hAnsi="Times New Roman" w:cs="Times New Roman"/>
+        </w:rPr>
+        <w:t xml:space="preserve">Go to </w:t>
+      </w:r>
+      <w:r>
+        <w:rPr>
+          <w:rFonts w:ascii="Times New Roman" w:hAnsi="Times New Roman" w:cs="Times New Roman"/>
+          <w:b/>
+          <w:bCs/>
+        </w:rPr>
+        <w:t>Home &gt; Conditional Formatting &gt; Clear Rules</w:t>
+      </w:r>
+      <w:r>
+        <w:rPr>
+          <w:rFonts w:ascii="Times New Roman" w:hAnsi="Times New Roman" w:cs="Times New Roman"/>
+        </w:rPr>
+        <w:t>.</w:t>
+      </w:r>
+    </w:p>
+    <w:p>
+      <w:pPr>
+        <w:numPr>
+          <w:ilvl w:val="0"/>
+          <w:numId w:val="18"/>
+        </w:numPr>
+        <w:pBdr>
+          <w:top w:val="nil"/>
+          <w:left w:val="nil"/>
+          <w:bottom w:val="nil"/>
+          <w:right w:val="nil"/>
+          <w:between w:val="nil"/>
+        </w:pBdr>
+        <w:spacing w:after="120" w:line="275" w:lineRule="auto"/>
+        <w:ind w:left="0"/>
+        <w:rPr>
+          <w:rFonts w:ascii="Times New Roman" w:hAnsi="Times New Roman" w:cs="Times New Roman"/>
+        </w:rPr>
+      </w:pPr>
+      <w:r>
+        <w:rPr>
+          <w:rFonts w:ascii="Times New Roman" w:hAnsi="Times New Roman" w:cs="Times New Roman"/>
+        </w:rPr>
+        <w:t>Choose "</w:t>
+      </w:r>
+      <w:r>
+        <w:rPr>
+          <w:rFonts w:ascii="Times New Roman" w:hAnsi="Times New Roman" w:cs="Times New Roman"/>
+          <w:b/>
+          <w:bCs/>
+        </w:rPr>
+        <w:t>Clear Rules from Selected Cells</w:t>
+      </w:r>
+      <w:r>
+        <w:rPr>
+          <w:rFonts w:ascii="Times New Roman" w:hAnsi="Times New Roman" w:cs="Times New Roman"/>
+        </w:rPr>
+        <w:t>" or "</w:t>
+      </w:r>
+      <w:r>
+        <w:rPr>
+          <w:rFonts w:ascii="Times New Roman" w:hAnsi="Times New Roman" w:cs="Times New Roman"/>
+          <w:b/>
+          <w:bCs/>
+        </w:rPr>
+        <w:t>Clear Rules from Entire Sheet</w:t>
+      </w:r>
+      <w:r>
+        <w:rPr>
+          <w:rFonts w:ascii="Times New Roman" w:hAnsi="Times New Roman" w:cs="Times New Roman"/>
+        </w:rPr>
+        <w:t>".</w:t>
+      </w:r>
+    </w:p>
+    <w:p>
+      <w:pPr>
+        <w:pBdr>
+          <w:top w:val="nil"/>
+          <w:left w:val="nil"/>
+          <w:bottom w:val="nil"/>
+          <w:right w:val="nil"/>
+          <w:between w:val="nil"/>
+        </w:pBdr>
+        <w:spacing w:after="120" w:line="275" w:lineRule="auto"/>
+        <w:rPr>
+          <w:rFonts w:ascii="Times New Roman" w:hAnsi="Times New Roman" w:cs="Times New Roman"/>
+        </w:rPr>
+      </w:pPr>
+      <w:r>
+        <w:rPr>
+          <w:rFonts w:ascii="Times New Roman" w:hAnsi="Times New Roman" w:cs="Times New Roman"/>
+        </w:rPr>
+        <w:pict w14:anchorId="5A0C036F">
+          <v:rect id="_x0000_i1051" style="width:0;height:1.5pt" o:hralign="center" o:hrstd="t" o:hr="t" fillcolor="#a0a0a0" stroked="f"/>
+        </w:pict>
+      </w:r>
+    </w:p>
+    <w:p>
+      <w:pPr>
+        <w:pBdr>
+          <w:top w:val="nil"/>
+          <w:left w:val="nil"/>
+          <w:bottom w:val="nil"/>
+          <w:right w:val="nil"/>
+          <w:between w:val="nil"/>
+        </w:pBdr>
+        <w:spacing w:after="120" w:line="275" w:lineRule="auto"/>
+        <w:rPr>
+          <w:rFonts w:ascii="Times New Roman" w:hAnsi="Times New Roman" w:cs="Times New Roman"/>
+          <w:b/>
+          <w:bCs/>
+          <w:sz w:val="28"/>
+          <w:szCs w:val="28"/>
+        </w:rPr>
+      </w:pPr>
+      <w:r>
+        <w:rPr>
+          <w:rFonts w:ascii="Times New Roman" w:hAnsi="Times New Roman" w:cs="Times New Roman"/>
+          <w:b/>
+          <w:bCs/>
+          <w:sz w:val="28"/>
+          <w:szCs w:val="28"/>
+        </w:rPr>
+        <w:t>Text to Columns: Splitting Text into Different Columns</w:t>
+      </w:r>
+    </w:p>
+    <w:p>
+      <w:pPr>
+        <w:pBdr>
+          <w:top w:val="nil"/>
+          <w:left w:val="nil"/>
+          <w:bottom w:val="nil"/>
+          <w:right w:val="nil"/>
+          <w:between w:val="nil"/>
+        </w:pBdr>
+        <w:spacing w:after="120" w:line="275" w:lineRule="auto"/>
+        <w:rPr>
+          <w:rFonts w:ascii="Times New Roman" w:hAnsi="Times New Roman" w:cs="Times New Roman"/>
+        </w:rPr>
+      </w:pPr>
+      <w:r>
+        <w:rPr>
+          <w:rFonts w:ascii="Times New Roman" w:hAnsi="Times New Roman" w:cs="Times New Roman"/>
+        </w:rPr>
+        <w:t>Use this feature when you have data in a single column that you need to break apart into multiple columns. The most common example is splitting a full name into "First Name" and "Last Name".</w:t>
+      </w:r>
+    </w:p>
+    <w:p>
+      <w:pPr>
+        <w:pBdr>
+          <w:top w:val="nil"/>
+          <w:left w:val="nil"/>
+          <w:bottom w:val="nil"/>
+          <w:right w:val="nil"/>
+          <w:between w:val="nil"/>
+        </w:pBdr>
+        <w:spacing w:after="120" w:line="275" w:lineRule="auto"/>
+        <w:rPr>
+          <w:rFonts w:ascii="Times New Roman" w:hAnsi="Times New Roman" w:cs="Times New Roman"/>
+        </w:rPr>
+      </w:pPr>
+      <w:r>
+        <w:rPr>
+          <w:rFonts w:ascii="Times New Roman" w:hAnsi="Times New Roman" w:cs="Times New Roman"/>
+        </w:rPr>
+        <w:t>Let's say you have a column with names like this:</w:t>
+      </w:r>
+    </w:p>
+    <w:p>
+      <w:pPr>
+        <w:numPr>
+          <w:ilvl w:val="0"/>
+          <w:numId w:val="19"/>
+        </w:numPr>
+        <w:pBdr>
+          <w:top w:val="nil"/>
+          <w:left w:val="nil"/>
+          <w:bottom w:val="nil"/>
+          <w:right w:val="nil"/>
+          <w:between w:val="nil"/>
+        </w:pBdr>
+        <w:spacing w:after="120" w:line="275" w:lineRule="auto"/>
+        <w:ind w:left="0"/>
+        <w:rPr>
+          <w:rFonts w:ascii="Times New Roman" w:hAnsi="Times New Roman" w:cs="Times New Roman"/>
+        </w:rPr>
+      </w:pPr>
+      <w:r>
+        <w:rPr>
+          <w:rFonts w:ascii="Times New Roman" w:hAnsi="Times New Roman" w:cs="Times New Roman"/>
+        </w:rPr>
+        <w:t>Smith,John</w:t>
+      </w:r>
+    </w:p>
+    <w:p>
+      <w:pPr>
+        <w:numPr>
+          <w:ilvl w:val="0"/>
+          <w:numId w:val="19"/>
+        </w:numPr>
+        <w:pBdr>
+          <w:top w:val="nil"/>
+          <w:left w:val="nil"/>
+          <w:bottom w:val="nil"/>
+          <w:right w:val="nil"/>
+          <w:between w:val="nil"/>
+        </w:pBdr>
+        <w:spacing w:after="120" w:line="275" w:lineRule="auto"/>
+        <w:ind w:left="0"/>
+        <w:rPr>
+          <w:rFonts w:ascii="Times New Roman" w:hAnsi="Times New Roman" w:cs="Times New Roman"/>
+        </w:rPr>
+      </w:pPr>
+      <w:r>
+        <w:rPr>
+          <w:rFonts w:ascii="Times New Roman" w:hAnsi="Times New Roman" w:cs="Times New Roman"/>
+        </w:rPr>
+        <w:t>Jones,Mary</w:t>
+      </w:r>
+    </w:p>
+    <w:p>
+      <w:pPr>
+        <w:numPr>
+          <w:ilvl w:val="0"/>
+          <w:numId w:val="19"/>
+        </w:numPr>
+        <w:pBdr>
+          <w:top w:val="nil"/>
+          <w:left w:val="nil"/>
+          <w:bottom w:val="nil"/>
+          <w:right w:val="nil"/>
+          <w:between w:val="nil"/>
+        </w:pBdr>
+        <w:spacing w:after="120" w:line="275" w:lineRule="auto"/>
+        <w:ind w:left="0"/>
+        <w:rPr>
+          <w:rFonts w:ascii="Times New Roman" w:hAnsi="Times New Roman" w:cs="Times New Roman"/>
+        </w:rPr>
+      </w:pPr>
+      <w:r>
+        <w:rPr>
+          <w:rFonts w:ascii="Times New Roman" w:hAnsi="Times New Roman" w:cs="Times New Roman"/>
+        </w:rPr>
+        <w:t>Williams,Peter</w:t>
+      </w:r>
+    </w:p>
+    <w:p>
+      <w:pPr>
+        <w:pBdr>
+          <w:top w:val="nil"/>
+          <w:left w:val="nil"/>
+          <w:bottom w:val="nil"/>
+          <w:right w:val="nil"/>
+          <w:between w:val="nil"/>
+        </w:pBdr>
+        <w:spacing w:after="120" w:line="275" w:lineRule="auto"/>
+        <w:rPr>
+          <w:rFonts w:ascii="Times New Roman" w:hAnsi="Times New Roman" w:cs="Times New Roman"/>
+        </w:rPr>
+      </w:pPr>
+      <w:r>
+        <w:rPr>
+          <w:rFonts w:ascii="Times New Roman" w:hAnsi="Times New Roman" w:cs="Times New Roman"/>
+        </w:rPr>
+        <w:t>Here's how to split them:</w:t>
+      </w:r>
+    </w:p>
+    <w:p>
+      <w:pPr>
+        <w:numPr>
+          <w:ilvl w:val="0"/>
+          <w:numId w:val="20"/>
+        </w:numPr>
+        <w:pBdr>
+          <w:top w:val="nil"/>
+          <w:left w:val="nil"/>
+          <w:bottom w:val="nil"/>
+          <w:right w:val="nil"/>
+          <w:between w:val="nil"/>
+        </w:pBdr>
+        <w:spacing w:after="120" w:line="275" w:lineRule="auto"/>
+        <w:ind w:left="0"/>
+        <w:rPr>
+          <w:rFonts w:ascii="Times New Roman" w:hAnsi="Times New Roman" w:cs="Times New Roman"/>
+        </w:rPr>
+      </w:pPr>
+      <w:r>
+        <w:rPr>
+          <w:rFonts w:ascii="Times New Roman" w:hAnsi="Times New Roman" w:cs="Times New Roman"/>
+          <w:b/>
+          <w:bCs/>
+        </w:rPr>
+        <w:t>Select the entire column</w:t>
+      </w:r>
+      <w:r>
+        <w:rPr>
+          <w:rFonts w:ascii="Times New Roman" w:hAnsi="Times New Roman" w:cs="Times New Roman"/>
+        </w:rPr>
+        <w:t xml:space="preserve"> that you want to split.</w:t>
+      </w:r>
+    </w:p>
+    <w:p>
+      <w:pPr>
+        <w:numPr>
+          <w:ilvl w:val="0"/>
+          <w:numId w:val="20"/>
+        </w:numPr>
+        <w:pBdr>
+          <w:top w:val="nil"/>
+          <w:left w:val="nil"/>
+          <w:bottom w:val="nil"/>
+          <w:right w:val="nil"/>
+          <w:between w:val="nil"/>
+        </w:pBdr>
+        <w:spacing w:after="120" w:line="275" w:lineRule="auto"/>
+        <w:ind w:left="0"/>
+        <w:rPr>
+          <w:rFonts w:ascii="Times New Roman" w:hAnsi="Times New Roman" w:cs="Times New Roman"/>
+        </w:rPr>
+      </w:pPr>
+      <w:r>
+        <w:rPr>
+          <w:rFonts w:ascii="Times New Roman" w:hAnsi="Times New Roman" w:cs="Times New Roman"/>
+        </w:rPr>
+        <w:t xml:space="preserve">Go to the </w:t>
+      </w:r>
+      <w:r>
+        <w:rPr>
+          <w:rFonts w:ascii="Times New Roman" w:hAnsi="Times New Roman" w:cs="Times New Roman"/>
+          <w:b/>
+          <w:bCs/>
+        </w:rPr>
+        <w:t>Data</w:t>
+      </w:r>
+      <w:r>
+        <w:rPr>
+          <w:rFonts w:ascii="Times New Roman" w:hAnsi="Times New Roman" w:cs="Times New Roman"/>
+        </w:rPr>
+        <w:t xml:space="preserve"> tab and click </w:t>
+      </w:r>
+      <w:r>
+        <w:rPr>
+          <w:rFonts w:ascii="Times New Roman" w:hAnsi="Times New Roman" w:cs="Times New Roman"/>
+          <w:b/>
+          <w:bCs/>
+        </w:rPr>
+        <w:t>Text to Columns</w:t>
+      </w:r>
+      <w:r>
+        <w:rPr>
+          <w:rFonts w:ascii="Times New Roman" w:hAnsi="Times New Roman" w:cs="Times New Roman"/>
+        </w:rPr>
+        <w:t>. A new window will open.</w:t>
+      </w:r>
+    </w:p>
+    <w:p>
+      <w:pPr>
+        <w:numPr>
+          <w:ilvl w:val="0"/>
+          <w:numId w:val="20"/>
+        </w:numPr>
+        <w:pBdr>
+          <w:top w:val="nil"/>
+          <w:left w:val="nil"/>
+          <w:bottom w:val="nil"/>
+          <w:right w:val="nil"/>
+          <w:between w:val="nil"/>
+        </w:pBdr>
+        <w:spacing w:after="120" w:line="275" w:lineRule="auto"/>
+        <w:ind w:left="0"/>
+        <w:rPr>
+          <w:rFonts w:ascii="Times New Roman" w:hAnsi="Times New Roman" w:cs="Times New Roman"/>
+        </w:rPr>
+      </w:pPr>
+      <w:r>
+        <w:rPr>
+          <w:rFonts w:ascii="Times New Roman" w:hAnsi="Times New Roman" w:cs="Times New Roman"/>
+          <w:b/>
+          <w:bCs/>
+        </w:rPr>
+        <w:t>Step 1 of 3: Choose File Type</w:t>
+      </w:r>
+    </w:p>
+    <w:p>
+      <w:pPr>
+        <w:numPr>
+          <w:ilvl w:val="1"/>
+          <w:numId w:val="20"/>
+        </w:numPr>
+        <w:pBdr>
+          <w:top w:val="nil"/>
+          <w:left w:val="nil"/>
+          <w:bottom w:val="nil"/>
+          <w:right w:val="nil"/>
+          <w:between w:val="nil"/>
+        </w:pBdr>
+        <w:spacing w:after="120" w:line="275" w:lineRule="auto"/>
+        <w:ind w:left="0"/>
+        <w:rPr>
+          <w:rFonts w:ascii="Times New Roman" w:hAnsi="Times New Roman" w:cs="Times New Roman"/>
+        </w:rPr>
+      </w:pPr>
+      <w:r>
+        <w:rPr>
+          <w:rFonts w:ascii="Times New Roman" w:hAnsi="Times New Roman" w:cs="Times New Roman"/>
+        </w:rPr>
+        <w:t xml:space="preserve">Select </w:t>
+      </w:r>
+      <w:r>
+        <w:rPr>
+          <w:rFonts w:ascii="Times New Roman" w:hAnsi="Times New Roman" w:cs="Times New Roman"/>
+          <w:b/>
+          <w:bCs/>
+        </w:rPr>
+        <w:t>Delimited</w:t>
+      </w:r>
+      <w:r>
+        <w:rPr>
+          <w:rFonts w:ascii="Times New Roman" w:hAnsi="Times New Roman" w:cs="Times New Roman"/>
+        </w:rPr>
+        <w:t>. This means your data is separated by a specific character (like a comma, space, or tab).</w:t>
+      </w:r>
+    </w:p>
+    <w:p>
+      <w:pPr>
+        <w:numPr>
+          <w:ilvl w:val="1"/>
+          <w:numId w:val="20"/>
+        </w:numPr>
+        <w:pBdr>
+          <w:top w:val="nil"/>
+          <w:left w:val="nil"/>
+          <w:bottom w:val="nil"/>
+          <w:right w:val="nil"/>
+          <w:between w:val="nil"/>
+        </w:pBdr>
+        <w:spacing w:after="120" w:line="275" w:lineRule="auto"/>
+        <w:ind w:left="0"/>
+        <w:rPr>
+          <w:rFonts w:ascii="Times New Roman" w:hAnsi="Times New Roman" w:cs="Times New Roman"/>
+        </w:rPr>
+      </w:pPr>
+      <w:r>
+        <w:rPr>
+          <w:rFonts w:ascii="Times New Roman" w:hAnsi="Times New Roman" w:cs="Times New Roman"/>
+        </w:rPr>
+        <w:t xml:space="preserve">Click </w:t>
+      </w:r>
+      <w:r>
+        <w:rPr>
+          <w:rFonts w:ascii="Times New Roman" w:hAnsi="Times New Roman" w:cs="Times New Roman"/>
+          <w:b/>
+          <w:bCs/>
+        </w:rPr>
+        <w:t>Next</w:t>
+      </w:r>
+      <w:r>
+        <w:rPr>
+          <w:rFonts w:ascii="Times New Roman" w:hAnsi="Times New Roman" w:cs="Times New Roman"/>
+        </w:rPr>
+        <w:t>.</w:t>
+      </w:r>
+    </w:p>
+    <w:p>
+      <w:pPr>
+        <w:numPr>
+          <w:ilvl w:val="0"/>
+          <w:numId w:val="20"/>
+        </w:numPr>
+        <w:pBdr>
+          <w:top w:val="nil"/>
+          <w:left w:val="nil"/>
+          <w:bottom w:val="nil"/>
+          <w:right w:val="nil"/>
+          <w:between w:val="nil"/>
+        </w:pBdr>
+        <w:spacing w:after="120" w:line="275" w:lineRule="auto"/>
+        <w:ind w:left="0"/>
+        <w:rPr>
+          <w:rFonts w:ascii="Times New Roman" w:hAnsi="Times New Roman" w:cs="Times New Roman"/>
+        </w:rPr>
+      </w:pPr>
+      <w:r>
+        <w:rPr>
+          <w:rFonts w:ascii="Times New Roman" w:hAnsi="Times New Roman" w:cs="Times New Roman"/>
+          <w:b/>
+          <w:bCs/>
+        </w:rPr>
+        <w:t>Step 2 of 3: Set the Delimiters</w:t>
+      </w:r>
+    </w:p>
+    <w:p>
+      <w:pPr>
+        <w:numPr>
+          <w:ilvl w:val="1"/>
+          <w:numId w:val="20"/>
+        </w:numPr>
+        <w:pBdr>
+          <w:top w:val="nil"/>
+          <w:left w:val="nil"/>
+          <w:bottom w:val="nil"/>
+          <w:right w:val="nil"/>
+          <w:between w:val="nil"/>
+        </w:pBdr>
+        <w:spacing w:after="120" w:line="275" w:lineRule="auto"/>
+        <w:ind w:left="0"/>
+        <w:rPr>
+          <w:rFonts w:ascii="Times New Roman" w:hAnsi="Times New Roman" w:cs="Times New Roman"/>
+        </w:rPr>
+      </w:pPr>
+      <w:r>
+        <w:rPr>
+          <w:rFonts w:ascii="Times New Roman" w:hAnsi="Times New Roman" w:cs="Times New Roman"/>
+        </w:rPr>
+        <w:t xml:space="preserve">Uncheck </w:t>
+      </w:r>
+      <w:r>
+        <w:rPr>
+          <w:rFonts w:ascii="Times New Roman" w:hAnsi="Times New Roman" w:cs="Times New Roman"/>
+          <w:b/>
+          <w:bCs/>
+        </w:rPr>
+        <w:t>Tab</w:t>
+      </w:r>
+      <w:r>
+        <w:rPr>
+          <w:rFonts w:ascii="Times New Roman" w:hAnsi="Times New Roman" w:cs="Times New Roman"/>
+        </w:rPr>
+        <w:t xml:space="preserve"> and check the box for the character that separates your data. In our example, it's a </w:t>
+      </w:r>
+      <w:r>
+        <w:rPr>
+          <w:rFonts w:ascii="Times New Roman" w:hAnsi="Times New Roman" w:cs="Times New Roman"/>
+          <w:b/>
+          <w:bCs/>
+        </w:rPr>
+        <w:t>Comma</w:t>
+      </w:r>
+      <w:r>
+        <w:rPr>
+          <w:rFonts w:ascii="Times New Roman" w:hAnsi="Times New Roman" w:cs="Times New Roman"/>
+        </w:rPr>
+        <w:t>.</w:t>
+      </w:r>
+    </w:p>
+    <w:p>
+      <w:pPr>
+        <w:numPr>
+          <w:ilvl w:val="1"/>
+          <w:numId w:val="20"/>
+        </w:numPr>
+        <w:pBdr>
+          <w:top w:val="nil"/>
+          <w:left w:val="nil"/>
+          <w:bottom w:val="nil"/>
+          <w:right w:val="nil"/>
+          <w:between w:val="nil"/>
+        </w:pBdr>
+        <w:spacing w:after="120" w:line="275" w:lineRule="auto"/>
+        <w:ind w:left="0"/>
+        <w:rPr>
+          <w:rFonts w:ascii="Times New Roman" w:hAnsi="Times New Roman" w:cs="Times New Roman"/>
+        </w:rPr>
+      </w:pPr>
+      <w:r>
+        <w:rPr>
+          <w:rFonts w:ascii="Times New Roman" w:hAnsi="Times New Roman" w:cs="Times New Roman"/>
+        </w:rPr>
+        <w:t>You'll see a preview of how your data will be split.</w:t>
+      </w:r>
+    </w:p>
+    <w:p>
+      <w:pPr>
+        <w:numPr>
+          <w:ilvl w:val="1"/>
+          <w:numId w:val="20"/>
+        </w:numPr>
+        <w:pBdr>
+          <w:top w:val="nil"/>
+          <w:left w:val="nil"/>
+          <w:bottom w:val="nil"/>
+          <w:right w:val="nil"/>
+          <w:between w:val="nil"/>
+        </w:pBdr>
+        <w:spacing w:after="120" w:line="275" w:lineRule="auto"/>
+        <w:ind w:left="0"/>
+        <w:rPr>
+          <w:rFonts w:ascii="Times New Roman" w:hAnsi="Times New Roman" w:cs="Times New Roman"/>
+        </w:rPr>
+      </w:pPr>
+      <w:r>
+        <w:rPr>
+          <w:rFonts w:ascii="Times New Roman" w:hAnsi="Times New Roman" w:cs="Times New Roman"/>
+        </w:rPr>
+        <w:t xml:space="preserve">Click </w:t>
+      </w:r>
+      <w:r>
+        <w:rPr>
+          <w:rFonts w:ascii="Times New Roman" w:hAnsi="Times New Roman" w:cs="Times New Roman"/>
+          <w:b/>
+          <w:bCs/>
+        </w:rPr>
+        <w:t>Next</w:t>
+      </w:r>
+      <w:r>
+        <w:rPr>
+          <w:rFonts w:ascii="Times New Roman" w:hAnsi="Times New Roman" w:cs="Times New Roman"/>
+        </w:rPr>
+        <w:t>.</w:t>
+      </w:r>
+    </w:p>
+    <w:p>
+      <w:pPr>
+        <w:numPr>
+          <w:ilvl w:val="0"/>
+          <w:numId w:val="20"/>
+        </w:numPr>
+        <w:pBdr>
+          <w:top w:val="nil"/>
+          <w:left w:val="nil"/>
+          <w:bottom w:val="nil"/>
+          <w:right w:val="nil"/>
+          <w:between w:val="nil"/>
+        </w:pBdr>
+        <w:spacing w:after="120" w:line="275" w:lineRule="auto"/>
+        <w:ind w:left="0"/>
+        <w:rPr>
+          <w:rFonts w:ascii="Times New Roman" w:hAnsi="Times New Roman" w:cs="Times New Roman"/>
+        </w:rPr>
+      </w:pPr>
+      <w:r>
+        <w:rPr>
+          <w:rFonts w:ascii="Times New Roman" w:hAnsi="Times New Roman" w:cs="Times New Roman"/>
+          <w:b/>
+          <w:bCs/>
+        </w:rPr>
+        <w:lastRenderedPageBreak/>
+        <w:t>Step 3 of 3: Set Destination</w:t>
+      </w:r>
+    </w:p>
+    <w:p>
+      <w:pPr>
+        <w:numPr>
+          <w:ilvl w:val="1"/>
+          <w:numId w:val="20"/>
+        </w:numPr>
+        <w:pBdr>
+          <w:top w:val="nil"/>
+          <w:left w:val="nil"/>
+          <w:bottom w:val="nil"/>
+          <w:right w:val="nil"/>
+          <w:between w:val="nil"/>
+        </w:pBdr>
+        <w:spacing w:after="120" w:line="275" w:lineRule="auto"/>
+        <w:ind w:left="0"/>
+        <w:rPr>
+          <w:rFonts w:ascii="Times New Roman" w:hAnsi="Times New Roman" w:cs="Times New Roman"/>
+        </w:rPr>
+      </w:pPr>
+      <w:r>
+        <w:rPr>
+          <w:rFonts w:ascii="Times New Roman" w:hAnsi="Times New Roman" w:cs="Times New Roman"/>
+        </w:rPr>
+        <w:t>This step asks where you want to put the new columns. By default, it will start in the column you selected. Make sure you have empty columns to the right so you don't overwrite any data.</w:t>
+      </w:r>
+    </w:p>
+    <w:p>
+      <w:pPr>
+        <w:numPr>
+          <w:ilvl w:val="1"/>
+          <w:numId w:val="20"/>
+        </w:numPr>
+        <w:pBdr>
+          <w:top w:val="nil"/>
+          <w:left w:val="nil"/>
+          <w:bottom w:val="nil"/>
+          <w:right w:val="nil"/>
+          <w:between w:val="nil"/>
+        </w:pBdr>
+        <w:spacing w:after="120" w:line="275" w:lineRule="auto"/>
+        <w:ind w:left="0"/>
+      </w:pPr>
+      <w:r>
+        <w:rPr>
+          <w:rFonts w:ascii="Times New Roman" w:hAnsi="Times New Roman" w:cs="Times New Roman"/>
+        </w:rPr>
+        <w:t xml:space="preserve">Click </w:t>
+      </w:r>
+      <w:r>
+        <w:rPr>
+          <w:rFonts w:ascii="Times New Roman" w:hAnsi="Times New Roman" w:cs="Times New Roman"/>
+          <w:b/>
+          <w:bCs/>
+        </w:rPr>
+        <w:t>Finish</w:t>
+      </w:r>
+      <w:r>
+        <w:rPr>
+          <w:rFonts w:ascii="Times New Roman" w:hAnsi="Times New Roman" w:cs="Times New Roman"/>
+        </w:rPr>
+        <w:t>.</w:t>
+      </w:r>
+    </w:p>
+    <w:p>
+      <w:pPr>
+        <w:pBdr>
+          <w:top w:val="nil"/>
+          <w:left w:val="nil"/>
+          <w:bottom w:val="nil"/>
+          <w:right w:val="nil"/>
+          <w:between w:val="nil"/>
+        </w:pBdr>
+        <w:spacing w:after="120" w:line="275" w:lineRule="auto"/>
+        <w:ind w:left="-284"/>
+      </w:pPr>
     </w:p>
     <w:sectPr>
       <w:pgSz w:w="12240" w:h="15840"/>
@@ -3378,6 +4554,119 @@
     </w:lvl>
   </w:abstractNum>
   <w:abstractNum w:abstractNumId="3" w15:restartNumberingAfterBreak="0">
+    <w:nsid w:val="0C373FDE"/>
+    <w:multiLevelType w:val="multilevel"/>
+    <w:tmpl w:val="DFCE8E50"/>
+    <w:lvl w:ilvl="0">
+      <w:start w:val="1"/>
+      <w:numFmt w:val="decimal"/>
+      <w:lvlText w:val="%1."/>
+      <w:lvlJc w:val="left"/>
+      <w:pPr>
+        <w:tabs>
+          <w:tab w:val="num" w:pos="720"/>
+        </w:tabs>
+        <w:ind w:left="720" w:hanging="360"/>
+      </w:pPr>
+    </w:lvl>
+    <w:lvl w:ilvl="1" w:tentative="1">
+      <w:start w:val="1"/>
+      <w:numFmt w:val="decimal"/>
+      <w:lvlText w:val="%2."/>
+      <w:lvlJc w:val="left"/>
+      <w:pPr>
+        <w:tabs>
+          <w:tab w:val="num" w:pos="1440"/>
+        </w:tabs>
+        <w:ind w:left="1440" w:hanging="360"/>
+      </w:pPr>
+    </w:lvl>
+    <w:lvl w:ilvl="2" w:tentative="1">
+      <w:start w:val="1"/>
+      <w:numFmt w:val="decimal"/>
+      <w:lvlText w:val="%3."/>
+      <w:lvlJc w:val="left"/>
+      <w:pPr>
+        <w:tabs>
+          <w:tab w:val="num" w:pos="2160"/>
+        </w:tabs>
+        <w:ind w:left="2160" w:hanging="360"/>
+      </w:pPr>
+    </w:lvl>
+    <w:lvl w:ilvl="3" w:tentative="1">
+      <w:start w:val="1"/>
+      <w:numFmt w:val="decimal"/>
+      <w:lvlText w:val="%4."/>
+      <w:lvlJc w:val="left"/>
+      <w:pPr>
+        <w:tabs>
+          <w:tab w:val="num" w:pos="2880"/>
+        </w:tabs>
+        <w:ind w:left="2880" w:hanging="360"/>
+      </w:pPr>
+    </w:lvl>
+    <w:lvl w:ilvl="4" w:tentative="1">
+      <w:start w:val="1"/>
+      <w:numFmt w:val="decimal"/>
+      <w:lvlText w:val="%5."/>
+      <w:lvlJc w:val="left"/>
+      <w:pPr>
+        <w:tabs>
+          <w:tab w:val="num" w:pos="3600"/>
+        </w:tabs>
+        <w:ind w:left="3600" w:hanging="360"/>
+      </w:pPr>
+    </w:lvl>
+    <w:lvl w:ilvl="5" w:tentative="1">
+      <w:start w:val="1"/>
+      <w:numFmt w:val="decimal"/>
+      <w:lvlText w:val="%6."/>
+      <w:lvlJc w:val="left"/>
+      <w:pPr>
+        <w:tabs>
+          <w:tab w:val="num" w:pos="4320"/>
+        </w:tabs>
+        <w:ind w:left="4320" w:hanging="360"/>
+      </w:pPr>
+    </w:lvl>
+    <w:lvl w:ilvl="6" w:tentative="1">
+      <w:start w:val="1"/>
+      <w:numFmt w:val="decimal"/>
+      <w:lvlText w:val="%7."/>
+      <w:lvlJc w:val="left"/>
+      <w:pPr>
+        <w:tabs>
+          <w:tab w:val="num" w:pos="5040"/>
+        </w:tabs>
+        <w:ind w:left="5040" w:hanging="360"/>
+      </w:pPr>
+    </w:lvl>
+    <w:lvl w:ilvl="7" w:tentative="1">
+      <w:start w:val="1"/>
+      <w:numFmt w:val="decimal"/>
+      <w:lvlText w:val="%8."/>
+      <w:lvlJc w:val="left"/>
+      <w:pPr>
+        <w:tabs>
+          <w:tab w:val="num" w:pos="5760"/>
+        </w:tabs>
+        <w:ind w:left="5760" w:hanging="360"/>
+      </w:pPr>
+    </w:lvl>
+    <w:lvl w:ilvl="8" w:tentative="1">
+      <w:start w:val="1"/>
+      <w:numFmt w:val="decimal"/>
+      <w:lvlText w:val="%9."/>
+      <w:lvlJc w:val="left"/>
+      <w:pPr>
+        <w:tabs>
+          <w:tab w:val="num" w:pos="6480"/>
+        </w:tabs>
+        <w:ind w:left="6480" w:hanging="360"/>
+      </w:pPr>
+    </w:lvl>
+  </w:abstractNum>
+  <w:abstractNum w:abstractNumId="4" w15:restartNumberingAfterBreak="0">
     <w:nsid w:val="0CB8162E"/>
     <w:multiLevelType w:val="multilevel"/>
     <w:tmpl w:val="0BDC4908"/>
@@ -3580,7 +4869,7 @@
       </w:rPr>
     </w:lvl>
   </w:abstractNum>
-  <w:abstractNum w:abstractNumId="4" w15:restartNumberingAfterBreak="0">
+  <w:abstractNum w:abstractNumId="5" w15:restartNumberingAfterBreak="0">
     <w:nsid w:val="125D20A9"/>
     <w:multiLevelType w:val="multilevel"/>
     <w:tmpl w:val="0DF26152"/>
@@ -3783,7 +5072,7 @@
       </w:rPr>
     </w:lvl>
   </w:abstractNum>
-  <w:abstractNum w:abstractNumId="5" w15:restartNumberingAfterBreak="0">
+  <w:abstractNum w:abstractNumId="6" w15:restartNumberingAfterBreak="0">
     <w:nsid w:val="13CD5FB1"/>
     <w:multiLevelType w:val="multilevel"/>
     <w:tmpl w:val="A04E7380"/>
@@ -3986,7 +5275,156 @@
       </w:rPr>
     </w:lvl>
   </w:abstractNum>
-  <w:abstractNum w:abstractNumId="6" w15:restartNumberingAfterBreak="0">
+  <w:abstractNum w:abstractNumId="7" w15:restartNumberingAfterBreak="0">
+    <w:nsid w:val="1FD72AC5"/>
+    <w:multiLevelType w:val="multilevel"/>
+    <w:tmpl w:val="E97282EA"/>
+    <w:lvl w:ilvl="0">
+      <w:start w:val="1"/>
+      <w:numFmt w:val="bullet"/>
+      <w:lvlText w:val=""/>
+      <w:lvlJc w:val="left"/>
+      <w:pPr>
+        <w:tabs>
+          <w:tab w:val="num" w:pos="720"/>
+        </w:tabs>
+        <w:ind w:left="720" w:hanging="360"/>
+      </w:pPr>
+      <w:rPr>
+        <w:rFonts w:ascii="Symbol" w:hAnsi="Symbol" w:hint="default"/>
+        <w:sz w:val="20"/>
+      </w:rPr>
+    </w:lvl>
+    <w:lvl w:ilvl="1" w:tentative="1">
+      <w:start w:val="1"/>
+      <w:numFmt w:val="bullet"/>
+      <w:lvlText w:val="o"/>
+      <w:lvlJc w:val="left"/>
+      <w:pPr>
+        <w:tabs>
+          <w:tab w:val="num" w:pos="1440"/>
+        </w:tabs>
+        <w:ind w:left="1440" w:hanging="360"/>
+      </w:pPr>
+      <w:rPr>
+        <w:rFonts w:ascii="Courier New" w:hAnsi="Courier New" w:hint="default"/>
+        <w:sz w:val="20"/>
+      </w:rPr>
+    </w:lvl>
+    <w:lvl w:ilvl="2" w:tentative="1">
+      <w:start w:val="1"/>
+      <w:numFmt w:val="bullet"/>
+      <w:lvlText w:val=""/>
+      <w:lvlJc w:val="left"/>
+      <w:pPr>
+        <w:tabs>
+          <w:tab w:val="num" w:pos="2160"/>
+        </w:tabs>
+        <w:ind w:left="2160" w:hanging="360"/>
+      </w:pPr>
+      <w:rPr>
+        <w:rFonts w:ascii="Wingdings" w:hAnsi="Wingdings" w:hint="default"/>
+        <w:sz w:val="20"/>
+      </w:rPr>
+    </w:lvl>
+    <w:lvl w:ilvl="3" w:tentative="1">
+      <w:start w:val="1"/>
+      <w:numFmt w:val="bullet"/>
+      <w:lvlText w:val=""/>
+      <w:lvlJc w:val="left"/>
+      <w:pPr>
+        <w:tabs>
+          <w:tab w:val="num" w:pos="2880"/>
+        </w:tabs>
+        <w:ind w:left="2880" w:hanging="360"/>
+      </w:pPr>
+      <w:rPr>
+        <w:rFonts w:ascii="Wingdings" w:hAnsi="Wingdings" w:hint="default"/>
+        <w:sz w:val="20"/>
+      </w:rPr>
+    </w:lvl>
+    <w:lvl w:ilvl="4" w:tentative="1">
+      <w:start w:val="1"/>
+      <w:numFmt w:val="bullet"/>
+      <w:lvlText w:val=""/>
+      <w:lvlJc w:val="left"/>
+      <w:pPr>
+        <w:tabs>
+          <w:tab w:val="num" w:pos="3600"/>
+        </w:tabs>
+        <w:ind w:left="3600" w:hanging="360"/>
+      </w:pPr>
+      <w:rPr>
+        <w:rFonts w:ascii="Wingdings" w:hAnsi="Wingdings" w:hint="default"/>
+        <w:sz w:val="20"/>
+      </w:rPr>
+    </w:lvl>
+    <w:lvl w:ilvl="5" w:tentative="1">
+      <w:start w:val="1"/>
+      <w:numFmt w:val="bullet"/>
+      <w:lvlText w:val=""/>
+      <w:lvlJc w:val="left"/>
+      <w:pPr>
+        <w:tabs>
+          <w:tab w:val="num" w:pos="4320"/>
+        </w:tabs>
+        <w:ind w:left="4320" w:hanging="360"/>
+      </w:pPr>
+      <w:rPr>
+        <w:rFonts w:ascii="Wingdings" w:hAnsi="Wingdings" w:hint="default"/>
+        <w:sz w:val="20"/>
+      </w:rPr>
+    </w:lvl>
+    <w:lvl w:ilvl="6" w:tentative="1">
+      <w:start w:val="1"/>
+      <w:numFmt w:val="bullet"/>
+      <w:lvlText w:val=""/>
+      <w:lvlJc w:val="left"/>
+      <w:pPr>
+        <w:tabs>
+          <w:tab w:val="num" w:pos="5040"/>
+        </w:tabs>
+        <w:ind w:left="5040" w:hanging="360"/>
+      </w:pPr>
+      <w:rPr>
+        <w:rFonts w:ascii="Wingdings" w:hAnsi="Wingdings" w:hint="default"/>
+        <w:sz w:val="20"/>
+      </w:rPr>
+    </w:lvl>
+    <w:lvl w:ilvl="7" w:tentative="1">
+      <w:start w:val="1"/>
+      <w:numFmt w:val="bullet"/>
+      <w:lvlText w:val=""/>
+      <w:lvlJc w:val="left"/>
+      <w:pPr>
+        <w:tabs>
+          <w:tab w:val="num" w:pos="5760"/>
+        </w:tabs>
+        <w:ind w:left="5760" w:hanging="360"/>
+      </w:pPr>
+      <w:rPr>
+        <w:rFonts w:ascii="Wingdings" w:hAnsi="Wingdings" w:hint="default"/>
+        <w:sz w:val="20"/>
+      </w:rPr>
+    </w:lvl>
+    <w:lvl w:ilvl="8" w:tentative="1">
+      <w:start w:val="1"/>
+      <w:numFmt w:val="bullet"/>
+      <w:lvlText w:val=""/>
+      <w:lvlJc w:val="left"/>
+      <w:pPr>
+        <w:tabs>
+          <w:tab w:val="num" w:pos="6480"/>
+        </w:tabs>
+        <w:ind w:left="6480" w:hanging="360"/>
+      </w:pPr>
+      <w:rPr>
+        <w:rFonts w:ascii="Wingdings" w:hAnsi="Wingdings" w:hint="default"/>
+        <w:sz w:val="20"/>
+      </w:rPr>
+    </w:lvl>
+  </w:abstractNum>
+  <w:abstractNum w:abstractNumId="8" w15:restartNumberingAfterBreak="0">
     <w:nsid w:val="20201A58"/>
     <w:multiLevelType w:val="multilevel"/>
     <w:tmpl w:val="B26A3C10"/>
@@ -4189,7 +5627,7 @@
       </w:rPr>
     </w:lvl>
   </w:abstractNum>
-  <w:abstractNum w:abstractNumId="7" w15:restartNumberingAfterBreak="0">
+  <w:abstractNum w:abstractNumId="9" w15:restartNumberingAfterBreak="0">
     <w:nsid w:val="2EB632B1"/>
     <w:multiLevelType w:val="multilevel"/>
     <w:tmpl w:val="EC563148"/>
@@ -4392,7 +5830,124 @@
       </w:rPr>
     </w:lvl>
   </w:abstractNum>
-  <w:abstractNum w:abstractNumId="8" w15:restartNumberingAfterBreak="0">
+  <w:abstractNum w:abstractNumId="10" w15:restartNumberingAfterBreak="0">
+    <w:nsid w:val="451D3608"/>
+    <w:multiLevelType w:val="multilevel"/>
+    <w:tmpl w:val="04F8005A"/>
+    <w:lvl w:ilvl="0">
+      <w:start w:val="1"/>
+      <w:numFmt w:val="decimal"/>
+      <w:lvlText w:val="%1."/>
+      <w:lvlJc w:val="left"/>
+      <w:pPr>
+        <w:tabs>
+          <w:tab w:val="num" w:pos="720"/>
+        </w:tabs>
+        <w:ind w:left="720" w:hanging="360"/>
+      </w:pPr>
+    </w:lvl>
+    <w:lvl w:ilvl="1">
+      <w:start w:val="1"/>
+      <w:numFmt w:val="bullet"/>
+      <w:lvlText w:val="o"/>
+      <w:lvlJc w:val="left"/>
+      <w:pPr>
+        <w:tabs>
+          <w:tab w:val="num" w:pos="1440"/>
+        </w:tabs>
+        <w:ind w:left="1440" w:hanging="360"/>
+      </w:pPr>
+      <w:rPr>
+        <w:rFonts w:ascii="Courier New" w:hAnsi="Courier New" w:hint="default"/>
+        <w:sz w:val="20"/>
+      </w:rPr>
+    </w:lvl>
+    <w:lvl w:ilvl="2" w:tentative="1">
+      <w:start w:val="1"/>
+      <w:numFmt w:val="decimal"/>
+      <w:lvlText w:val="%3."/>
+      <w:lvlJc w:val="left"/>
+      <w:pPr>
+        <w:tabs>
+          <w:tab w:val="num" w:pos="2160"/>
+        </w:tabs>
+        <w:ind w:left="2160" w:hanging="360"/>
+      </w:pPr>
+    </w:lvl>
+    <w:lvl w:ilvl="3" w:tentative="1">
+      <w:start w:val="1"/>
+      <w:numFmt w:val="decimal"/>
+      <w:lvlText w:val="%4."/>
+      <w:lvlJc w:val="left"/>
+      <w:pPr>
+        <w:tabs>
+          <w:tab w:val="num" w:pos="2880"/>
+        </w:tabs>
+        <w:ind w:left="2880" w:hanging="360"/>
+      </w:pPr>
+    </w:lvl>
+    <w:lvl w:ilvl="4" w:tentative="1">
+      <w:start w:val="1"/>
+      <w:numFmt w:val="decimal"/>
+      <w:lvlText w:val="%5."/>
+      <w:lvlJc w:val="left"/>
+      <w:pPr>
+        <w:tabs>
+          <w:tab w:val="num" w:pos="3600"/>
+        </w:tabs>
+        <w:ind w:left="3600" w:hanging="360"/>
+      </w:pPr>
+    </w:lvl>
+    <w:lvl w:ilvl="5" w:tentative="1">
+      <w:start w:val="1"/>
+      <w:numFmt w:val="decimal"/>
+      <w:lvlText w:val="%6."/>
+      <w:lvlJc w:val="left"/>
+      <w:pPr>
+        <w:tabs>
+          <w:tab w:val="num" w:pos="4320"/>
+        </w:tabs>
+        <w:ind w:left="4320" w:hanging="360"/>
+      </w:pPr>
+    </w:lvl>
+    <w:lvl w:ilvl="6" w:tentative="1">
+      <w:start w:val="1"/>
+      <w:numFmt w:val="decimal"/>
+      <w:lvlText w:val="%7."/>
+      <w:lvlJc w:val="left"/>
+      <w:pPr>
+        <w:tabs>
+          <w:tab w:val="num" w:pos="5040"/>
+        </w:tabs>
+        <w:ind w:left="5040" w:hanging="360"/>
+      </w:pPr>
+    </w:lvl>
+    <w:lvl w:ilvl="7" w:tentative="1">
+      <w:start w:val="1"/>
+      <w:numFmt w:val="decimal"/>
+      <w:lvlText w:val="%8."/>
+      <w:lvlJc w:val="left"/>
+      <w:pPr>
+        <w:tabs>
+          <w:tab w:val="num" w:pos="5760"/>
+        </w:tabs>
+        <w:ind w:left="5760" w:hanging="360"/>
+      </w:pPr>
+    </w:lvl>
+    <w:lvl w:ilvl="8" w:tentative="1">
+      <w:start w:val="1"/>
+      <w:numFmt w:val="decimal"/>
+      <w:lvlText w:val="%9."/>
+      <w:lvlJc w:val="left"/>
+      <w:pPr>
+        <w:tabs>
+          <w:tab w:val="num" w:pos="6480"/>
+        </w:tabs>
+        <w:ind w:left="6480" w:hanging="360"/>
+      </w:pPr>
+    </w:lvl>
+  </w:abstractNum>
+  <w:abstractNum w:abstractNumId="11" w15:restartNumberingAfterBreak="0">
     <w:nsid w:val="47141C9A"/>
     <w:multiLevelType w:val="multilevel"/>
     <w:tmpl w:val="E3B40BF8"/>
@@ -4595,7 +6150,7 @@
       </w:rPr>
     </w:lvl>
   </w:abstractNum>
-  <w:abstractNum w:abstractNumId="9" w15:restartNumberingAfterBreak="0">
+  <w:abstractNum w:abstractNumId="12" w15:restartNumberingAfterBreak="0">
     <w:nsid w:val="486F7D70"/>
     <w:multiLevelType w:val="multilevel"/>
     <w:tmpl w:val="24620B7E"/>
@@ -4798,7 +6353,7 @@
       </w:rPr>
     </w:lvl>
   </w:abstractNum>
-  <w:abstractNum w:abstractNumId="10" w15:restartNumberingAfterBreak="0">
+  <w:abstractNum w:abstractNumId="13" w15:restartNumberingAfterBreak="0">
     <w:nsid w:val="499F2837"/>
     <w:multiLevelType w:val="multilevel"/>
     <w:tmpl w:val="1EA626D2"/>
@@ -5001,7 +6556,124 @@
       </w:rPr>
     </w:lvl>
   </w:abstractNum>
-  <w:abstractNum w:abstractNumId="11" w15:restartNumberingAfterBreak="0">
+  <w:abstractNum w:abstractNumId="14" w15:restartNumberingAfterBreak="0">
+    <w:nsid w:val="51D35A79"/>
+    <w:multiLevelType w:val="multilevel"/>
+    <w:tmpl w:val="4260D546"/>
+    <w:lvl w:ilvl="0">
+      <w:start w:val="1"/>
+      <w:numFmt w:val="decimal"/>
+      <w:lvlText w:val="%1."/>
+      <w:lvlJc w:val="left"/>
+      <w:pPr>
+        <w:tabs>
+          <w:tab w:val="num" w:pos="720"/>
+        </w:tabs>
+        <w:ind w:left="720" w:hanging="360"/>
+      </w:pPr>
+    </w:lvl>
+    <w:lvl w:ilvl="1">
+      <w:start w:val="1"/>
+      <w:numFmt w:val="bullet"/>
+      <w:lvlText w:val="o"/>
+      <w:lvlJc w:val="left"/>
+      <w:pPr>
+        <w:tabs>
+          <w:tab w:val="num" w:pos="1440"/>
+        </w:tabs>
+        <w:ind w:left="1440" w:hanging="360"/>
+      </w:pPr>
+      <w:rPr>
+        <w:rFonts w:ascii="Courier New" w:hAnsi="Courier New" w:hint="default"/>
+        <w:sz w:val="20"/>
+      </w:rPr>
+    </w:lvl>
+    <w:lvl w:ilvl="2" w:tentative="1">
+      <w:start w:val="1"/>
+      <w:numFmt w:val="decimal"/>
+      <w:lvlText w:val="%3."/>
+      <w:lvlJc w:val="left"/>
+      <w:pPr>
+        <w:tabs>
+          <w:tab w:val="num" w:pos="2160"/>
+        </w:tabs>
+        <w:ind w:left="2160" w:hanging="360"/>
+      </w:pPr>
+    </w:lvl>
+    <w:lvl w:ilvl="3" w:tentative="1">
+      <w:start w:val="1"/>
+      <w:numFmt w:val="decimal"/>
+      <w:lvlText w:val="%4."/>
+      <w:lvlJc w:val="left"/>
+      <w:pPr>
+        <w:tabs>
+          <w:tab w:val="num" w:pos="2880"/>
+        </w:tabs>
+        <w:ind w:left="2880" w:hanging="360"/>
+      </w:pPr>
+    </w:lvl>
+    <w:lvl w:ilvl="4" w:tentative="1">
+      <w:start w:val="1"/>
+      <w:numFmt w:val="decimal"/>
+      <w:lvlText w:val="%5."/>
+      <w:lvlJc w:val="left"/>
+      <w:pPr>
+        <w:tabs>
+          <w:tab w:val="num" w:pos="3600"/>
+        </w:tabs>
+        <w:ind w:left="3600" w:hanging="360"/>
+      </w:pPr>
+    </w:lvl>
+    <w:lvl w:ilvl="5" w:tentative="1">
+      <w:start w:val="1"/>
+      <w:numFmt w:val="decimal"/>
+      <w:lvlText w:val="%6."/>
+      <w:lvlJc w:val="left"/>
+      <w:pPr>
+        <w:tabs>
+          <w:tab w:val="num" w:pos="4320"/>
+        </w:tabs>
+        <w:ind w:left="4320" w:hanging="360"/>
+      </w:pPr>
+    </w:lvl>
+    <w:lvl w:ilvl="6" w:tentative="1">
+      <w:start w:val="1"/>
+      <w:numFmt w:val="decimal"/>
+      <w:lvlText w:val="%7."/>
+      <w:lvlJc w:val="left"/>
+      <w:pPr>
+        <w:tabs>
+          <w:tab w:val="num" w:pos="5040"/>
+        </w:tabs>
+        <w:ind w:left="5040" w:hanging="360"/>
+      </w:pPr>
+    </w:lvl>
+    <w:lvl w:ilvl="7" w:tentative="1">
+      <w:start w:val="1"/>
+      <w:numFmt w:val="decimal"/>
+      <w:lvlText w:val="%8."/>
+      <w:lvlJc w:val="left"/>
+      <w:pPr>
+        <w:tabs>
+          <w:tab w:val="num" w:pos="5760"/>
+        </w:tabs>
+        <w:ind w:left="5760" w:hanging="360"/>
+      </w:pPr>
+    </w:lvl>
+    <w:lvl w:ilvl="8" w:tentative="1">
+      <w:start w:val="1"/>
+      <w:numFmt w:val="decimal"/>
+      <w:lvlText w:val="%9."/>
+      <w:lvlJc w:val="left"/>
+      <w:pPr>
+        <w:tabs>
+          <w:tab w:val="num" w:pos="6480"/>
+        </w:tabs>
+        <w:ind w:left="6480" w:hanging="360"/>
+      </w:pPr>
+    </w:lvl>
+  </w:abstractNum>
+  <w:abstractNum w:abstractNumId="15" w15:restartNumberingAfterBreak="0">
     <w:nsid w:val="555320B8"/>
     <w:multiLevelType w:val="multilevel"/>
     <w:tmpl w:val="F89CFB00"/>
@@ -5204,7 +6876,7 @@
       </w:rPr>
     </w:lvl>
   </w:abstractNum>
-  <w:abstractNum w:abstractNumId="12" w15:restartNumberingAfterBreak="0">
+  <w:abstractNum w:abstractNumId="16" w15:restartNumberingAfterBreak="0">
     <w:nsid w:val="7250431D"/>
     <w:multiLevelType w:val="multilevel"/>
     <w:tmpl w:val="EEFCEEAE"/>
@@ -5407,7 +7079,7 @@
       </w:rPr>
     </w:lvl>
   </w:abstractNum>
-  <w:abstractNum w:abstractNumId="13" w15:restartNumberingAfterBreak="0">
+  <w:abstractNum w:abstractNumId="17" w15:restartNumberingAfterBreak="0">
     <w:nsid w:val="78C44E09"/>
     <w:multiLevelType w:val="multilevel"/>
     <w:tmpl w:val="DDFE1BD0"/>
@@ -5610,7 +7282,7 @@
       </w:rPr>
     </w:lvl>
   </w:abstractNum>
-  <w:abstractNum w:abstractNumId="14" w15:restartNumberingAfterBreak="0">
+  <w:abstractNum w:abstractNumId="18" w15:restartNumberingAfterBreak="0">
     <w:nsid w:val="78D01B57"/>
     <w:multiLevelType w:val="multilevel"/>
     <w:tmpl w:val="FA78924E"/>
@@ -5813,7 +7485,7 @@
       </w:rPr>
     </w:lvl>
   </w:abstractNum>
-  <w:abstractNum w:abstractNumId="15" w15:restartNumberingAfterBreak="0">
+  <w:abstractNum w:abstractNumId="19" w15:restartNumberingAfterBreak="0">
     <w:nsid w:val="7B2D36EF"/>
     <w:multiLevelType w:val="multilevel"/>
     <w:tmpl w:val="40F8C1DE"/>
@@ -6017,52 +7689,64 @@
     </w:lvl>
   </w:abstractNum>
   <w:num w:numId="1" w16cid:durableId="1385829138">
-    <w:abstractNumId w:val="4"/>
+    <w:abstractNumId w:val="5"/>
   </w:num>
   <w:num w:numId="2" w16cid:durableId="1264148094">
-    <w:abstractNumId w:val="5"/>
+    <w:abstractNumId w:val="6"/>
   </w:num>
   <w:num w:numId="3" w16cid:durableId="114448948">
-    <w:abstractNumId w:val="7"/>
+    <w:abstractNumId w:val="9"/>
   </w:num>
   <w:num w:numId="4" w16cid:durableId="2144955043">
-    <w:abstractNumId w:val="8"/>
+    <w:abstractNumId w:val="11"/>
   </w:num>
   <w:num w:numId="5" w16cid:durableId="2053310975">
     <w:abstractNumId w:val="1"/>
   </w:num>
   <w:num w:numId="6" w16cid:durableId="2077970221">
-    <w:abstractNumId w:val="12"/>
+    <w:abstractNumId w:val="16"/>
   </w:num>
   <w:num w:numId="7" w16cid:durableId="532765070">
-    <w:abstractNumId w:val="10"/>
+    <w:abstractNumId w:val="13"/>
   </w:num>
   <w:num w:numId="8" w16cid:durableId="609776928">
-    <w:abstractNumId w:val="13"/>
+    <w:abstractNumId w:val="17"/>
   </w:num>
   <w:num w:numId="9" w16cid:durableId="1710494654">
-    <w:abstractNumId w:val="9"/>
+    <w:abstractNumId w:val="12"/>
   </w:num>
   <w:num w:numId="10" w16cid:durableId="2125222378">
     <w:abstractNumId w:val="0"/>
   </w:num>
   <w:num w:numId="11" w16cid:durableId="1901729">
-    <w:abstractNumId w:val="14"/>
+    <w:abstractNumId w:val="18"/>
   </w:num>
   <w:num w:numId="12" w16cid:durableId="1221018125">
-    <w:abstractNumId w:val="3"/>
+    <w:abstractNumId w:val="4"/>
   </w:num>
   <w:num w:numId="13" w16cid:durableId="66077887">
-    <w:abstractNumId w:val="15"/>
+    <w:abstractNumId w:val="19"/>
   </w:num>
   <w:num w:numId="14" w16cid:durableId="51199203">
-    <w:abstractNumId w:val="6"/>
+    <w:abstractNumId w:val="8"/>
   </w:num>
   <w:num w:numId="15" w16cid:durableId="35814235">
-    <w:abstractNumId w:val="11"/>
+    <w:abstractNumId w:val="15"/>
   </w:num>
   <w:num w:numId="16" w16cid:durableId="1139423883">
     <w:abstractNumId w:val="2"/>
+  </w:num>
+  <w:num w:numId="17" w16cid:durableId="1856654394">
+    <w:abstractNumId w:val="10"/>
+  </w:num>
+  <w:num w:numId="18" w16cid:durableId="11153261">
+    <w:abstractNumId w:val="3"/>
+  </w:num>
+  <w:num w:numId="19" w16cid:durableId="1979914983">
+    <w:abstractNumId w:val="7"/>
+  </w:num>
+  <w:num w:numId="20" w16cid:durableId="967391461">
+    <w:abstractNumId w:val="14"/>
   </w:num>
 </w:numbering>
 </file>
@@ -6614,7 +8298,6 @@
   <w:style w:type="character" w:default="1" w:styleId="DefaultParagraphFont">
     <w:name w:val="Default Paragraph Font"/>
     <w:uiPriority w:val="1"/>
-    <w:semiHidden/>
     <w:unhideWhenUsed/>
   </w:style>
   <w:style w:type="table" w:default="1" w:styleId="TableNormal">

</xml_diff>